<commit_message>
Removed "Settings" from menu, as there is nothing to save in settings. Moved "Save Encrypted File..." and "Load Encrypted File..." to separate, nested, "Advanced..." menu so as to reduce confusion among less technical users. Moved all menu text (even including actionBar buttons?)  to string resources in order to later simplify translations into whatever Locale we sell this thing.
</commit_message>
<xml_diff>
--- a/docs/Requirements.docx
+++ b/docs/Requirements.docx
@@ -13,9 +13,11 @@
       </w:r>
     </w:p>
     <w:p>
+      <w:proofErr w:type="spellStart"/>
       <w:r>
         <w:t>ProtectedResourceName</w:t>
       </w:r>
+      <w:proofErr w:type="spellEnd"/>
     </w:p>
     <w:p>
       <w:r>
@@ -138,8 +140,128 @@
       <w:r>
         <w:t>Produce a document or report for human consumption that lists everything just in case user no longer wants to use this software.</w:t>
       </w:r>
+    </w:p>
+    <w:p/>
+    <w:p/>
+    <w:p/>
+    <w:p>
+      <w:r>
+        <w:t>Alpha Feedback (5/20/2015):</w:t>
+      </w:r>
+    </w:p>
+    <w:p>
+      <w:r>
+        <w:t>Feedback:</w:t>
+      </w:r>
+    </w:p>
+    <w:p/>
+    <w:p>
+      <w:r>
+        <w:t>1.  Why do you need a username at all?</w:t>
+      </w:r>
+    </w:p>
+    <w:p/>
+    <w:p>
+      <w:r>
+        <w:t xml:space="preserve">2.  Why is </w:t>
+      </w:r>
+      <w:proofErr w:type="spellStart"/>
+      <w:r>
+        <w:t>thee</w:t>
+      </w:r>
+      <w:proofErr w:type="spellEnd"/>
+      <w:r>
+        <w:t xml:space="preserve"> a space above the password hint when registering as a new user?</w:t>
+      </w:r>
+    </w:p>
+    <w:p/>
+    <w:p>
+      <w:r>
+        <w:t>3.  Idea:  username could be email address.  Yes, user can use username if they wish, but they would still need to enter email in the email field in order to receive the CSV export and email file.</w:t>
+      </w:r>
+    </w:p>
+    <w:p/>
+    <w:p>
+      <w:r>
+        <w:lastRenderedPageBreak/>
+        <w:t xml:space="preserve">4. With keyboard active on Main Activity, and with top and bottom ads turned on only maybe 3-4 rows appear in the </w:t>
+      </w:r>
+      <w:proofErr w:type="spellStart"/>
+      <w:r>
+        <w:t>ListView</w:t>
+      </w:r>
+      <w:proofErr w:type="spellEnd"/>
+      <w:r>
+        <w:t xml:space="preserve"> on Samsung Galaxy S4.  On Samsung Galaxy Note II, up to 11 rows are displayed without keyboard, but only 3 with soft keyboard.  Should we drop the bottom banner ad?</w:t>
+      </w:r>
+    </w:p>
+    <w:p/>
+    <w:p>
+      <w:r>
+        <w:t>5.  Toast message for search characters obscures the keyboard.  Is it even really necessary to display that message on every keystroke in the search box?  Alpha user accidentally typed in name into search box thinking she had pressed the "new" button, then had to back out.</w:t>
+      </w:r>
+    </w:p>
+    <w:p/>
+    <w:p>
+      <w:r>
+        <w:t>DONE 6.  Keyboard should automatically pop up on New Resource Activity, but not on the Edit Resource Activity.  It is "kind of annoying" that it doesn't pop up.  "When I press the '+' it should pop".</w:t>
+      </w:r>
+    </w:p>
+    <w:p/>
+    <w:p>
+      <w:r>
+        <w:t>7.  Alpha user expressed concern that while scrolling the list view, she didn't want to touch the ad and cause it to pop up.  A quick discussion with alpha user indicated that it will not click if she slides her scrollbar up.</w:t>
+      </w:r>
+    </w:p>
+    <w:p/>
+    <w:p>
+      <w:r>
+        <w:t xml:space="preserve">DONE 8.  On adding, the password </w:t>
+      </w:r>
+      <w:proofErr w:type="spellStart"/>
+      <w:r>
+        <w:t>EditText</w:t>
+      </w:r>
+      <w:proofErr w:type="spellEnd"/>
+      <w:r>
+        <w:t xml:space="preserve"> should default to non-obscured password since the user wants to make sure they are entering the correct value.</w:t>
+      </w:r>
+    </w:p>
+    <w:p/>
+    <w:p>
+      <w:r>
+        <w:t xml:space="preserve">9.  After entering new record and saving, returns to Main Activity but keyboard </w:t>
+      </w:r>
+      <w:proofErr w:type="spellStart"/>
+      <w:r>
+        <w:t>remians</w:t>
+      </w:r>
+      <w:proofErr w:type="spellEnd"/>
+      <w:r>
+        <w:t xml:space="preserve"> visible, obscuring </w:t>
+      </w:r>
+      <w:proofErr w:type="spellStart"/>
+      <w:r>
+        <w:t>ListView</w:t>
+      </w:r>
+      <w:proofErr w:type="spellEnd"/>
+      <w:r>
+        <w:t>.</w:t>
+      </w:r>
+    </w:p>
+    <w:p/>
+    <w:p>
+      <w:r>
+        <w:t>DONE 10.  Password doesn't show up</w:t>
+      </w:r>
+      <w:r>
+        <w:t xml:space="preserve"> </w:t>
+      </w:r>
       <w:bookmarkStart w:id="0" w:name="_GoBack"/>
       <w:bookmarkEnd w:id="0"/>
+      <w:r>
+        <w:t>in autocomplete box when entering new resource.</w:t>
+      </w:r>
     </w:p>
     <w:sectPr>
       <w:pgSz w:w="12240" w:h="15840"/>
@@ -153,7 +275,7 @@
 
 <file path=word/numbering.xml><?xml version="1.0" encoding="utf-8"?>
 <w:numbering xmlns:wpc="http://schemas.microsoft.com/office/word/2010/wordprocessingCanvas" xmlns:mc="http://schemas.openxmlformats.org/markup-compatibility/2006" xmlns:o="urn:schemas-microsoft-com:office:office" xmlns:r="http://schemas.openxmlformats.org/officeDocument/2006/relationships" xmlns:m="http://schemas.openxmlformats.org/officeDocument/2006/math" xmlns:v="urn:schemas-microsoft-com:vml" xmlns:wp14="http://schemas.microsoft.com/office/word/2010/wordprocessingDrawing" xmlns:wp="http://schemas.openxmlformats.org/drawingml/2006/wordprocessingDrawing" xmlns:w10="urn:schemas-microsoft-com:office:word" xmlns:w="http://schemas.openxmlformats.org/wordprocessingml/2006/main" xmlns:w14="http://schemas.microsoft.com/office/word/2010/wordml" xmlns:w15="http://schemas.microsoft.com/office/word/2012/wordml" xmlns:wpg="http://schemas.microsoft.com/office/word/2010/wordprocessingGroup" xmlns:wpi="http://schemas.microsoft.com/office/word/2010/wordprocessingInk" xmlns:wne="http://schemas.microsoft.com/office/word/2006/wordml" xmlns:wps="http://schemas.microsoft.com/office/word/2010/wordprocessingShape" mc:Ignorable="w14 w15 wp14">
-  <w:abstractNum w:abstractNumId="0">
+  <w:abstractNum w:abstractNumId="0" w15:restartNumberingAfterBreak="0">
     <w:nsid w:val="75550F46"/>
     <w:multiLevelType w:val="hybridMultilevel"/>
     <w:tmpl w:val="565C737A"/>

</xml_diff>

<commit_message>
Updated requirements Forgot to update last comment on commit that I had moved the "remember me" checkbox in the login scren to be in between the username and password fields such that the user is more likely to check it before he moves on to the password field, thus not getting skipped if user enters correct password and it auto-logs in.
</commit_message>
<xml_diff>
--- a/docs/Requirements.docx
+++ b/docs/Requirements.docx
@@ -160,107 +160,347 @@
         <w:t>1.  Why do you need a username at all?</w:t>
       </w:r>
     </w:p>
+    <w:p>
+      <w:r>
+        <w:t>2.  Why is the</w:t>
+      </w:r>
+      <w:r>
+        <w:t>r</w:t>
+      </w:r>
+      <w:r>
+        <w:t>e a space above the password hint when registering as a new user?</w:t>
+      </w:r>
+    </w:p>
+    <w:p>
+      <w:r>
+        <w:t>3.  Idea:  username could be email address.  Yes, user can use username if they wish, but they would still need to enter email in the email field in order to receiv</w:t>
+      </w:r>
+      <w:r>
+        <w:t>e the CSV export and email file, so redundancy could be eliminated.</w:t>
+      </w:r>
+    </w:p>
+    <w:p>
+      <w:r>
+        <w:t xml:space="preserve">4. With keyboard active on Main Activity, and with top and bottom ads turned on only maybe 3-4 rows appear in the </w:t>
+      </w:r>
+      <w:proofErr w:type="spellStart"/>
+      <w:r>
+        <w:t>ListView</w:t>
+      </w:r>
+      <w:proofErr w:type="spellEnd"/>
+      <w:r>
+        <w:t xml:space="preserve"> on Samsung Galaxy S4.  On Samsung Galaxy Note II, up to 11 rows are displayed without keyboard, but only 3 with soft keyboard.  Should we drop the bottom banner ad?</w:t>
+      </w:r>
+    </w:p>
     <w:p/>
     <w:p>
       <w:r>
-        <w:t xml:space="preserve">2.  Why is </w:t>
+        <w:lastRenderedPageBreak/>
+        <w:t>5.  Toast message for search characters obscures the keyboard.  Is it even really necessary to display that message on every keystroke in the search box?  Alpha user accidentally typed in name into search box thinking she had pressed the "new" button, then had to back out.</w:t>
+      </w:r>
+    </w:p>
+    <w:p/>
+    <w:p>
+      <w:r>
+        <w:t>DONE 6.  Keyboard should automatically pop up on New Resource Activity, but not on the Edit Resource Activity.  It is "kind of annoying" that it doesn't pop up.  "When I press the '+' it should pop".</w:t>
+      </w:r>
+    </w:p>
+    <w:p/>
+    <w:p>
+      <w:r>
+        <w:t xml:space="preserve">DONE:  </w:t>
+      </w:r>
+      <w:r>
+        <w:t>7</w:t>
+      </w:r>
+      <w:proofErr w:type="gramStart"/>
+      <w:r>
+        <w:t>.  Alpha</w:t>
+      </w:r>
+      <w:proofErr w:type="gramEnd"/>
+      <w:r>
+        <w:t xml:space="preserve"> user expressed concern that while scrolling the list view, she didn't want to touch the ad and cause it to pop up.  A quick discussion with alpha user indicated that it will not click if she slides her scrollbar up.</w:t>
+      </w:r>
+    </w:p>
+    <w:p>
+      <w:r>
+        <w:t xml:space="preserve">DONE 8.  On adding, the password </w:t>
       </w:r>
       <w:proofErr w:type="spellStart"/>
       <w:r>
-        <w:t>thee</w:t>
+        <w:t>EditText</w:t>
       </w:r>
       <w:proofErr w:type="spellEnd"/>
       <w:r>
-        <w:t xml:space="preserve"> a space above the password hint when registering as a new user?</w:t>
-      </w:r>
-    </w:p>
-    <w:p/>
-    <w:p>
-      <w:r>
-        <w:t>3.  Idea:  username could be email address.  Yes, user can use username if they wish, but they would still need to enter email in the email field in order to receive the CSV export and email file.</w:t>
-      </w:r>
-    </w:p>
-    <w:p/>
-    <w:p>
-      <w:r>
-        <w:lastRenderedPageBreak/>
-        <w:t xml:space="preserve">4. With keyboard active on Main Activity, and with top and bottom ads turned on only maybe 3-4 rows appear in the </w:t>
+        <w:t xml:space="preserve"> should default to non-obscured password since the user wants to make sure they are entering the correct value.</w:t>
+      </w:r>
+    </w:p>
+    <w:p>
+      <w:r>
+        <w:t xml:space="preserve">9.  After entering new record and saving, returns to Main Activity but keyboard </w:t>
       </w:r>
       <w:proofErr w:type="spellStart"/>
       <w:r>
+        <w:t>remians</w:t>
+      </w:r>
+      <w:proofErr w:type="spellEnd"/>
+      <w:r>
+        <w:t xml:space="preserve"> visible, obscuring </w:t>
+      </w:r>
+      <w:proofErr w:type="spellStart"/>
+      <w:r>
         <w:t>ListView</w:t>
       </w:r>
       <w:proofErr w:type="spellEnd"/>
       <w:r>
-        <w:t xml:space="preserve"> on Samsung Galaxy S4.  On Samsung Galaxy Note II, up to 11 rows are displayed without keyboard, but only 3 with soft keyboard.  Should we drop the bottom banner ad?</w:t>
-      </w:r>
-    </w:p>
-    <w:p/>
-    <w:p>
-      <w:r>
-        <w:t>5.  Toast message for search characters obscures the keyboard.  Is it even really necessary to display that message on every keystroke in the search box?  Alpha user accidentally typed in name into search box thinking she had pressed the "new" button, then had to back out.</w:t>
-      </w:r>
-    </w:p>
-    <w:p/>
-    <w:p>
-      <w:r>
-        <w:t>DONE 6.  Keyboard should automatically pop up on New Resource Activity, but not on the Edit Resource Activity.  It is "kind of annoying" that it doesn't pop up.  "When I press the '+' it should pop".</w:t>
-      </w:r>
-    </w:p>
-    <w:p/>
-    <w:p>
-      <w:r>
-        <w:t>7.  Alpha user expressed concern that while scrolling the list view, she didn't want to touch the ad and cause it to pop up.  A quick discussion with alpha user indicated that it will not click if she slides her scrollbar up.</w:t>
-      </w:r>
-    </w:p>
-    <w:p/>
-    <w:p>
-      <w:r>
-        <w:t xml:space="preserve">DONE 8.  On adding, the password </w:t>
-      </w:r>
-      <w:proofErr w:type="spellStart"/>
-      <w:r>
-        <w:t>EditText</w:t>
-      </w:r>
-      <w:proofErr w:type="spellEnd"/>
-      <w:r>
-        <w:t xml:space="preserve"> should default to non-obscured password since the user wants to make sure they are entering the correct value.</w:t>
-      </w:r>
-    </w:p>
-    <w:p/>
-    <w:p>
-      <w:r>
-        <w:t xml:space="preserve">9.  After entering new record and saving, returns to Main Activity but keyboard </w:t>
-      </w:r>
-      <w:proofErr w:type="spellStart"/>
-      <w:r>
-        <w:t>remians</w:t>
-      </w:r>
-      <w:proofErr w:type="spellEnd"/>
-      <w:r>
-        <w:t xml:space="preserve"> visible, obscuring </w:t>
-      </w:r>
-      <w:proofErr w:type="spellStart"/>
-      <w:r>
-        <w:t>ListView</w:t>
-      </w:r>
-      <w:proofErr w:type="spellEnd"/>
-      <w:r>
         <w:t>.</w:t>
       </w:r>
     </w:p>
-    <w:p/>
-    <w:p>
-      <w:r>
-        <w:t>DONE 10.  Password doesn't show up</w:t>
-      </w:r>
-      <w:r>
-        <w:t xml:space="preserve"> </w:t>
-      </w:r>
+    <w:p>
+      <w:r>
+        <w:t>DONE 10.  Password doesn't show up in autocomplete box when entering new resource.</w:t>
+      </w:r>
+    </w:p>
+    <w:p>
+      <w:pPr>
+        <w:shd w:val="clear" w:color="auto" w:fill="FFF1A8"/>
+        <w:spacing w:before="100" w:beforeAutospacing="1" w:after="100" w:afterAutospacing="1" w:line="240" w:lineRule="auto"/>
+        <w:ind w:right="465"/>
+        <w:rPr>
+          <w:rFonts w:ascii="Arial" w:eastAsia="Times New Roman" w:hAnsi="Arial" w:cs="Arial"/>
+          <w:b/>
+          <w:bCs/>
+          <w:color w:val="555555"/>
+          <w:sz w:val="19"/>
+          <w:szCs w:val="19"/>
+        </w:rPr>
+      </w:pPr>
+      <w:r>
+        <w:rPr>
+          <w:rFonts w:ascii="Arial" w:eastAsia="Times New Roman" w:hAnsi="Arial" w:cs="Arial"/>
+          <w:b/>
+          <w:bCs/>
+          <w:color w:val="555555"/>
+          <w:sz w:val="19"/>
+          <w:szCs w:val="19"/>
+        </w:rPr>
+        <w:t xml:space="preserve">DONE: </w:t>
+      </w:r>
+      <w:r>
+        <w:rPr>
+          <w:rFonts w:ascii="Arial" w:eastAsia="Times New Roman" w:hAnsi="Arial" w:cs="Arial"/>
+          <w:b/>
+          <w:bCs/>
+          <w:color w:val="555555"/>
+          <w:sz w:val="19"/>
+          <w:szCs w:val="19"/>
+        </w:rPr>
+        <w:t xml:space="preserve">11.  </w:t>
+      </w:r>
+      <w:r>
+        <w:rPr>
+          <w:rFonts w:ascii="Arial" w:eastAsia="Times New Roman" w:hAnsi="Arial" w:cs="Arial"/>
+          <w:b/>
+          <w:bCs/>
+          <w:color w:val="555555"/>
+          <w:sz w:val="19"/>
+          <w:szCs w:val="19"/>
+        </w:rPr>
+        <w:t>Settings menu doesn't do anything.</w:t>
+      </w:r>
+      <w:r>
+        <w:rPr>
+          <w:rFonts w:ascii="Arial" w:eastAsia="Times New Roman" w:hAnsi="Arial" w:cs="Arial"/>
+          <w:b/>
+          <w:bCs/>
+          <w:color w:val="555555"/>
+          <w:sz w:val="19"/>
+          <w:szCs w:val="19"/>
+        </w:rPr>
+        <w:t xml:space="preserve">  RESOLUTION:  Eliminate it from all menus.</w:t>
+      </w:r>
+    </w:p>
+    <w:p>
+      <w:pPr>
+        <w:shd w:val="clear" w:color="auto" w:fill="FFF1A8"/>
+        <w:spacing w:before="100" w:beforeAutospacing="1" w:after="100" w:afterAutospacing="1" w:line="240" w:lineRule="auto"/>
+        <w:ind w:right="465"/>
+        <w:rPr>
+          <w:rFonts w:ascii="Arial" w:eastAsia="Times New Roman" w:hAnsi="Arial" w:cs="Arial"/>
+          <w:b/>
+          <w:bCs/>
+          <w:color w:val="555555"/>
+          <w:sz w:val="19"/>
+          <w:szCs w:val="19"/>
+        </w:rPr>
+      </w:pPr>
       <w:bookmarkStart w:id="0" w:name="_GoBack"/>
       <w:bookmarkEnd w:id="0"/>
       <w:r>
-        <w:t>in autocomplete box when entering new resource.</w:t>
+        <w:rPr>
+          <w:rFonts w:ascii="Arial" w:eastAsia="Times New Roman" w:hAnsi="Arial" w:cs="Arial"/>
+          <w:b/>
+          <w:bCs/>
+          <w:color w:val="555555"/>
+          <w:sz w:val="19"/>
+          <w:szCs w:val="19"/>
+        </w:rPr>
+        <w:t xml:space="preserve">DONE 12.  </w:t>
+      </w:r>
+      <w:r>
+        <w:rPr>
+          <w:rFonts w:ascii="Arial" w:eastAsia="Times New Roman" w:hAnsi="Arial" w:cs="Arial"/>
+          <w:b/>
+          <w:bCs/>
+          <w:color w:val="555555"/>
+          <w:sz w:val="19"/>
+          <w:szCs w:val="19"/>
+        </w:rPr>
+        <w:t>Make "remember me" on by default.</w:t>
+      </w:r>
+      <w:r>
+        <w:rPr>
+          <w:rFonts w:ascii="Arial" w:eastAsia="Times New Roman" w:hAnsi="Arial" w:cs="Arial"/>
+          <w:b/>
+          <w:bCs/>
+          <w:color w:val="555555"/>
+          <w:sz w:val="19"/>
+          <w:szCs w:val="19"/>
+        </w:rPr>
+        <w:t xml:space="preserve">  RESOLVED:  Moved “Remember Me” checkbox above password so user can/will click on it before entering password, which is auto-accepted upon correct entry.</w:t>
+      </w:r>
+    </w:p>
+    <w:p>
+      <w:pPr>
+        <w:shd w:val="clear" w:color="auto" w:fill="FFF1A8"/>
+        <w:spacing w:before="100" w:beforeAutospacing="1" w:after="100" w:afterAutospacing="1" w:line="240" w:lineRule="auto"/>
+        <w:ind w:right="465"/>
+        <w:rPr>
+          <w:rFonts w:ascii="Arial" w:eastAsia="Times New Roman" w:hAnsi="Arial" w:cs="Arial"/>
+          <w:b/>
+          <w:bCs/>
+          <w:color w:val="555555"/>
+          <w:sz w:val="19"/>
+          <w:szCs w:val="19"/>
+        </w:rPr>
+      </w:pPr>
+      <w:r>
+        <w:rPr>
+          <w:rFonts w:ascii="Arial" w:eastAsia="Times New Roman" w:hAnsi="Arial" w:cs="Arial"/>
+          <w:b/>
+          <w:bCs/>
+          <w:color w:val="555555"/>
+          <w:sz w:val="19"/>
+          <w:szCs w:val="19"/>
+        </w:rPr>
+        <w:t xml:space="preserve">DONE:  13.  </w:t>
+      </w:r>
+      <w:r>
+        <w:rPr>
+          <w:rFonts w:ascii="Arial" w:eastAsia="Times New Roman" w:hAnsi="Arial" w:cs="Arial"/>
+          <w:b/>
+          <w:bCs/>
+          <w:color w:val="555555"/>
+          <w:sz w:val="19"/>
+          <w:szCs w:val="19"/>
+        </w:rPr>
+        <w:t>Save/Load is too complicated.  Create setting or "advanced..." menu options.</w:t>
+      </w:r>
+      <w:r>
+        <w:rPr>
+          <w:rFonts w:ascii="Arial" w:eastAsia="Times New Roman" w:hAnsi="Arial" w:cs="Arial"/>
+          <w:b/>
+          <w:bCs/>
+          <w:color w:val="555555"/>
+          <w:sz w:val="19"/>
+          <w:szCs w:val="19"/>
+        </w:rPr>
+        <w:t xml:space="preserve">  RESOLVED:  Created “Advanced…” menu option which pops up menu allowing save/load.</w:t>
+      </w:r>
+    </w:p>
+    <w:p>
+      <w:pPr>
+        <w:shd w:val="clear" w:color="auto" w:fill="FFF1A8"/>
+        <w:spacing w:before="100" w:beforeAutospacing="1" w:after="100" w:afterAutospacing="1" w:line="240" w:lineRule="auto"/>
+        <w:ind w:right="465"/>
+        <w:rPr>
+          <w:rFonts w:ascii="Arial" w:eastAsia="Times New Roman" w:hAnsi="Arial" w:cs="Arial"/>
+          <w:b/>
+          <w:bCs/>
+          <w:color w:val="555555"/>
+          <w:sz w:val="19"/>
+          <w:szCs w:val="19"/>
+        </w:rPr>
+      </w:pPr>
+      <w:r>
+        <w:rPr>
+          <w:rFonts w:ascii="Arial" w:eastAsia="Times New Roman" w:hAnsi="Arial" w:cs="Arial"/>
+          <w:b/>
+          <w:bCs/>
+          <w:color w:val="555555"/>
+          <w:sz w:val="19"/>
+          <w:szCs w:val="19"/>
+        </w:rPr>
+        <w:t xml:space="preserve">14.  </w:t>
+      </w:r>
+      <w:r>
+        <w:rPr>
+          <w:rFonts w:ascii="Arial" w:eastAsia="Times New Roman" w:hAnsi="Arial" w:cs="Arial"/>
+          <w:b/>
+          <w:bCs/>
+          <w:color w:val="555555"/>
+          <w:sz w:val="19"/>
+          <w:szCs w:val="19"/>
+        </w:rPr>
+        <w:t xml:space="preserve">Look into CSV export description and </w:t>
+      </w:r>
+      <w:proofErr w:type="spellStart"/>
+      <w:r>
+        <w:rPr>
+          <w:rFonts w:ascii="Arial" w:eastAsia="Times New Roman" w:hAnsi="Arial" w:cs="Arial"/>
+          <w:b/>
+          <w:bCs/>
+          <w:color w:val="555555"/>
+          <w:sz w:val="19"/>
+          <w:szCs w:val="19"/>
+        </w:rPr>
+        <w:t>cr</w:t>
+      </w:r>
+      <w:proofErr w:type="spellEnd"/>
+      <w:r>
+        <w:rPr>
+          <w:rFonts w:ascii="Arial" w:eastAsia="Times New Roman" w:hAnsi="Arial" w:cs="Arial"/>
+          <w:b/>
+          <w:bCs/>
+          <w:color w:val="555555"/>
+          <w:sz w:val="19"/>
+          <w:szCs w:val="19"/>
+        </w:rPr>
+        <w:t>/lf.  Polaris Office.  First line is fine.</w:t>
+      </w:r>
+    </w:p>
+    <w:p>
+      <w:r>
+        <w:rPr>
+          <w:rFonts w:ascii="Arial" w:eastAsia="Times New Roman" w:hAnsi="Arial" w:cs="Arial"/>
+          <w:b/>
+          <w:bCs/>
+          <w:color w:val="555555"/>
+          <w:sz w:val="19"/>
+          <w:szCs w:val="19"/>
+        </w:rPr>
+        <w:t xml:space="preserve">15.  </w:t>
+      </w:r>
+      <w:r>
+        <w:rPr>
+          <w:rFonts w:ascii="Arial" w:eastAsia="Times New Roman" w:hAnsi="Arial" w:cs="Arial"/>
+          <w:b/>
+          <w:bCs/>
+          <w:color w:val="555555"/>
+          <w:sz w:val="19"/>
+          <w:szCs w:val="19"/>
+        </w:rPr>
+        <w:t>Must warn user before exporting CSV about clear text &amp; no encryption.</w:t>
       </w:r>
     </w:p>
     <w:sectPr>

</xml_diff>

<commit_message>
Moved test device id for admob for my phone to resource string for easier changing should I use a different primary development device. Added a dialog to warn the user that if they send their data via unencrypted CSV file in email, it may be vulnerable to hackers.  If they decline, then do not send. eliminate the Toast message when there are no records, or when the findstring is blank.
</commit_message>
<xml_diff>
--- a/docs/Requirements.docx
+++ b/docs/Requirements.docx
@@ -237,7 +237,13 @@
     </w:p>
     <w:p>
       <w:r>
-        <w:t xml:space="preserve">9.  After entering new record and saving, returns to Main Activity but keyboard </w:t>
+        <w:t xml:space="preserve">9.  After </w:t>
+      </w:r>
+      <w:r>
+        <w:t xml:space="preserve">editing a record or </w:t>
+      </w:r>
+      <w:r>
+        <w:t xml:space="preserve">entering new record and saving, returns to Main Activity but keyboard </w:t>
       </w:r>
       <w:proofErr w:type="spellStart"/>
       <w:r>
@@ -245,7 +251,12 @@
       </w:r>
       <w:proofErr w:type="spellEnd"/>
       <w:r>
-        <w:t xml:space="preserve"> visible, obscuring </w:t>
+        <w:t xml:space="preserve"> visible, obscurin</w:t>
+      </w:r>
+      <w:bookmarkStart w:id="0" w:name="_GoBack"/>
+      <w:bookmarkEnd w:id="0"/>
+      <w:r>
+        <w:t xml:space="preserve">g </w:t>
       </w:r>
       <w:proofErr w:type="spellStart"/>
       <w:r>
@@ -334,8 +345,6 @@
           <w:szCs w:val="19"/>
         </w:rPr>
       </w:pPr>
-      <w:bookmarkStart w:id="0" w:name="_GoBack"/>
-      <w:bookmarkEnd w:id="0"/>
       <w:r>
         <w:rPr>
           <w:rFonts w:ascii="Arial" w:eastAsia="Times New Roman" w:hAnsi="Arial" w:cs="Arial"/>

</xml_diff>

<commit_message>
Centered the user notifications (Toasts) when requesting password hint and if the username specified is invalid.
</commit_message>
<xml_diff>
--- a/docs/Requirements.docx
+++ b/docs/Requirements.docx
@@ -251,12 +251,7 @@
       </w:r>
       <w:proofErr w:type="spellEnd"/>
       <w:r>
-        <w:t xml:space="preserve"> visible, obscurin</w:t>
-      </w:r>
-      <w:bookmarkStart w:id="0" w:name="_GoBack"/>
-      <w:bookmarkEnd w:id="0"/>
-      <w:r>
-        <w:t xml:space="preserve">g </w:t>
+        <w:t xml:space="preserve"> visible, obscuring </w:t>
       </w:r>
       <w:proofErr w:type="spellStart"/>
       <w:r>
@@ -265,6 +260,9 @@
       <w:proofErr w:type="spellEnd"/>
       <w:r>
         <w:t>.</w:t>
+      </w:r>
+      <w:r>
+        <w:t xml:space="preserve">  This doesn’t happen upon deleting a record.</w:t>
       </w:r>
     </w:p>
     <w:p>
@@ -489,6 +487,27 @@
       </w:r>
     </w:p>
     <w:p>
+      <w:pPr>
+        <w:rPr>
+          <w:rFonts w:ascii="Arial" w:eastAsia="Times New Roman" w:hAnsi="Arial" w:cs="Arial"/>
+          <w:b/>
+          <w:bCs/>
+          <w:color w:val="555555"/>
+          <w:sz w:val="19"/>
+          <w:szCs w:val="19"/>
+        </w:rPr>
+      </w:pPr>
+      <w:r>
+        <w:rPr>
+          <w:rFonts w:ascii="Arial" w:eastAsia="Times New Roman" w:hAnsi="Arial" w:cs="Arial"/>
+          <w:b/>
+          <w:bCs/>
+          <w:color w:val="555555"/>
+          <w:sz w:val="19"/>
+          <w:szCs w:val="19"/>
+        </w:rPr>
+        <w:t xml:space="preserve">DONE:  </w:t>
+      </w:r>
       <w:r>
         <w:rPr>
           <w:rFonts w:ascii="Arial" w:eastAsia="Times New Roman" w:hAnsi="Arial" w:cs="Arial"/>
@@ -511,6 +530,86 @@
         </w:rPr>
         <w:t>Must warn user before exporting CSV about clear text &amp; no encryption.</w:t>
       </w:r>
+    </w:p>
+    <w:p>
+      <w:pPr>
+        <w:rPr>
+          <w:rFonts w:ascii="Arial" w:eastAsia="Times New Roman" w:hAnsi="Arial" w:cs="Arial"/>
+          <w:b/>
+          <w:bCs/>
+          <w:color w:val="555555"/>
+          <w:sz w:val="19"/>
+          <w:szCs w:val="19"/>
+        </w:rPr>
+      </w:pPr>
+    </w:p>
+    <w:p>
+      <w:pPr>
+        <w:rPr>
+          <w:rFonts w:ascii="Arial" w:eastAsia="Times New Roman" w:hAnsi="Arial" w:cs="Arial"/>
+          <w:b/>
+          <w:bCs/>
+          <w:color w:val="555555"/>
+          <w:sz w:val="19"/>
+          <w:szCs w:val="19"/>
+        </w:rPr>
+      </w:pPr>
+    </w:p>
+    <w:p>
+      <w:pPr>
+        <w:rPr>
+          <w:rFonts w:ascii="Arial" w:eastAsia="Times New Roman" w:hAnsi="Arial" w:cs="Arial"/>
+          <w:b/>
+          <w:bCs/>
+          <w:color w:val="555555"/>
+          <w:sz w:val="19"/>
+          <w:szCs w:val="19"/>
+        </w:rPr>
+      </w:pPr>
+    </w:p>
+    <w:p>
+      <w:pPr>
+        <w:rPr>
+          <w:rFonts w:ascii="Arial" w:eastAsia="Times New Roman" w:hAnsi="Arial" w:cs="Arial"/>
+          <w:b/>
+          <w:bCs/>
+          <w:color w:val="555555"/>
+          <w:sz w:val="19"/>
+          <w:szCs w:val="19"/>
+        </w:rPr>
+      </w:pPr>
+      <w:r>
+        <w:rPr>
+          <w:rFonts w:ascii="Arial" w:eastAsia="Times New Roman" w:hAnsi="Arial" w:cs="Arial"/>
+          <w:b/>
+          <w:bCs/>
+          <w:color w:val="555555"/>
+          <w:sz w:val="19"/>
+          <w:szCs w:val="19"/>
+        </w:rPr>
+        <w:t>Google Analytics API/SDK</w:t>
+      </w:r>
+    </w:p>
+    <w:p>
+      <w:r>
+        <w:rPr>
+          <w:noProof/>
+        </w:rPr>
+        <w:t xml:space="preserve">APass Android:  </w:t>
+      </w:r>
+      <w:r>
+        <w:rPr>
+          <w:rFonts w:ascii="Arial" w:hAnsi="Arial" w:cs="Arial"/>
+          <w:b/>
+          <w:bCs/>
+          <w:color w:val="222222"/>
+          <w:sz w:val="23"/>
+          <w:szCs w:val="23"/>
+        </w:rPr>
+        <w:t>UA-63260202-2</w:t>
+      </w:r>
+      <w:bookmarkStart w:id="0" w:name="_GoBack"/>
+      <w:bookmarkEnd w:id="0"/>
     </w:p>
     <w:sectPr>
       <w:pgSz w:w="12240" w:h="15840"/>

</xml_diff>

<commit_message>
Version 1.5, appversion 5. Explicitly hide keyboard on MainActivity until user clicks on Search box. Add color change to Search box text, which now turns RED when no results are found for typed in text, and returns to WHITE when user backs out.  Also changed location of Toast so it is centered on screen and no longer obscures the keyboard.
</commit_message>
<xml_diff>
--- a/docs/Requirements.docx
+++ b/docs/Requirements.docx
@@ -156,12 +156,25 @@
     </w:p>
     <w:p/>
     <w:p>
+      <w:bookmarkStart w:id="0" w:name="_GoBack"/>
+      <w:r>
+        <w:t>DEFERRED</w:t>
+      </w:r>
+      <w:r>
+        <w:tab/>
+      </w:r>
       <w:r>
         <w:t>1.  Why do you need a username at all?</w:t>
       </w:r>
     </w:p>
     <w:p>
       <w:r>
+        <w:t>DEFERRED</w:t>
+      </w:r>
+      <w:r>
+        <w:tab/>
+      </w:r>
+      <w:r>
         <w:t>2.  Why is the</w:t>
       </w:r>
       <w:r>
@@ -170,8 +183,17 @@
       <w:r>
         <w:t>e a space above the password hint when registering as a new user?</w:t>
       </w:r>
-    </w:p>
-    <w:p>
+      <w:r>
+        <w:t xml:space="preserve">   This is poor re-use of Login/Register activity.  In future, I will not try to overload, as it is just too confusing.</w:t>
+      </w:r>
+    </w:p>
+    <w:p>
+      <w:r>
+        <w:t>DEFERRED</w:t>
+      </w:r>
+      <w:r>
+        <w:tab/>
+      </w:r>
       <w:r>
         <w:t>3.  Idea:  username could be email address.  Yes, user can use username if they wish, but they would still need to enter email in the email field in order to receiv</w:t>
       </w:r>
@@ -181,6 +203,12 @@
     </w:p>
     <w:p>
       <w:r>
+        <w:t>DONE</w:t>
+      </w:r>
+      <w:r>
+        <w:tab/>
+      </w:r>
+      <w:r>
         <w:t xml:space="preserve">4. With keyboard active on Main Activity, and with top and bottom ads turned on only maybe 3-4 rows appear in the </w:t>
       </w:r>
       <w:proofErr w:type="spellStart"/>
@@ -191,31 +219,59 @@
       <w:r>
         <w:t xml:space="preserve"> on Samsung Galaxy S4.  On Samsung Galaxy Note II, up to 11 rows are displayed without keyboard, but only 3 with soft keyboard.  Should we drop the bottom banner ad?</w:t>
       </w:r>
+      <w:r>
+        <w:t xml:space="preserve">  RESOLUTION:  Optimized such that the keyboard does not appear regularly on the Main Activity so it </w:t>
+      </w:r>
+      <w:r>
+        <w:lastRenderedPageBreak/>
+        <w:t>lessens the problem.  Keyboard will only appear when user actively searches by clicking in the Search box.</w:t>
+      </w:r>
     </w:p>
     <w:p/>
     <w:p>
       <w:r>
-        <w:lastRenderedPageBreak/>
+        <w:t>DONE</w:t>
+      </w:r>
+      <w:r>
+        <w:tab/>
+      </w:r>
+      <w:r>
         <w:t>5.  Toast message for search characters obscures the keyboard.  Is it even really necessary to display that message on every keystroke in the search box?  Alpha user accidentally typed in name into search box thinking she had pressed the "new" button, then had to back out.</w:t>
       </w:r>
-    </w:p>
-    <w:p/>
-    <w:p>
-      <w:r>
-        <w:t>DONE 6.  Keyboard should automatically pop up on New Resource Activity, but not on the Edit Resource Activity.  It is "kind of annoying" that it doesn't pop up.  "When I press the '+' it should pop".</w:t>
-      </w:r>
-    </w:p>
-    <w:p/>
-    <w:p>
-      <w:r>
-        <w:t xml:space="preserve">DONE:  </w:t>
-      </w:r>
-      <w:r>
-        <w:t>7</w:t>
+      <w:r>
+        <w:t xml:space="preserve">  I have changed the length of time the “Toast” is shown from LONG to SHORT, so this will at least be less annoying.</w:t>
+      </w:r>
+      <w:r>
+        <w:t xml:space="preserve">  It was not good enough.  RESOLUTION:  Move </w:t>
+      </w:r>
+      <w:r>
+        <w:t>the Toast box to appear centered, make the Search box text change color to RED to indicate that there are no matching search results.</w:t>
+      </w:r>
+    </w:p>
+    <w:p>
+      <w:r>
+        <w:t>DONE</w:t>
+      </w:r>
+      <w:r>
+        <w:tab/>
+      </w:r>
+      <w:r>
+        <w:t>6.  Keyboard should automatically pop up on New Resource Activity, but not on the Edit Resource Activity.  It is "kind of annoying" that it doesn't pop up.  "When I press the '+' it should pop".</w:t>
+      </w:r>
+    </w:p>
+    <w:p>
+      <w:r>
+        <w:t>DONE</w:t>
+      </w:r>
+      <w:r>
+        <w:tab/>
+      </w:r>
+      <w:r>
+        <w:t xml:space="preserve">7.  </w:t>
       </w:r>
       <w:proofErr w:type="gramStart"/>
       <w:r>
-        <w:t>.  Alpha</w:t>
+        <w:t>Alpha</w:t>
       </w:r>
       <w:proofErr w:type="gramEnd"/>
       <w:r>
@@ -224,7 +280,13 @@
     </w:p>
     <w:p>
       <w:r>
-        <w:t xml:space="preserve">DONE 8.  On adding, the password </w:t>
+        <w:t>DONE</w:t>
+      </w:r>
+      <w:r>
+        <w:tab/>
+      </w:r>
+      <w:r>
+        <w:t xml:space="preserve">8.  On adding, the password </w:t>
       </w:r>
       <w:proofErr w:type="spellStart"/>
       <w:r>
@@ -237,28 +299,32 @@
     </w:p>
     <w:p>
       <w:r>
+        <w:t>DONE</w:t>
+      </w:r>
+      <w:r>
+        <w:tab/>
+      </w:r>
+      <w:r>
         <w:t xml:space="preserve">9.  After </w:t>
       </w:r>
       <w:r>
         <w:t xml:space="preserve">editing a record or </w:t>
       </w:r>
       <w:r>
-        <w:t xml:space="preserve">entering new record and saving, returns to Main Activity but keyboard </w:t>
+        <w:t>entering new record and saving, returns to Main Activity but keyboard rem</w:t>
+      </w:r>
+      <w:r>
+        <w:t>ai</w:t>
+      </w:r>
+      <w:r>
+        <w:t xml:space="preserve">ns visible, obscuring </w:t>
       </w:r>
       <w:proofErr w:type="spellStart"/>
       <w:r>
-        <w:t>remians</w:t>
+        <w:t>ListView</w:t>
       </w:r>
       <w:proofErr w:type="spellEnd"/>
       <w:r>
-        <w:t xml:space="preserve"> visible, obscuring </w:t>
-      </w:r>
-      <w:proofErr w:type="spellStart"/>
-      <w:r>
-        <w:t>ListView</w:t>
-      </w:r>
-      <w:proofErr w:type="spellEnd"/>
-      <w:r>
         <w:t>.</w:t>
       </w:r>
       <w:r>
@@ -267,7 +333,13 @@
     </w:p>
     <w:p>
       <w:r>
-        <w:t>DONE 10.  Password doesn't show up in autocomplete box when entering new resource.</w:t>
+        <w:t>DONE</w:t>
+      </w:r>
+      <w:r>
+        <w:tab/>
+      </w:r>
+      <w:r>
+        <w:t>10.  Password doesn't show up in autocomplete box when entering new resource.</w:t>
       </w:r>
     </w:p>
     <w:p>
@@ -293,7 +365,18 @@
           <w:sz w:val="19"/>
           <w:szCs w:val="19"/>
         </w:rPr>
-        <w:t xml:space="preserve">DONE: </w:t>
+        <w:t>DONE</w:t>
+      </w:r>
+      <w:r>
+        <w:rPr>
+          <w:rFonts w:ascii="Arial" w:eastAsia="Times New Roman" w:hAnsi="Arial" w:cs="Arial"/>
+          <w:b/>
+          <w:bCs/>
+          <w:color w:val="555555"/>
+          <w:sz w:val="19"/>
+          <w:szCs w:val="19"/>
+        </w:rPr>
+        <w:tab/>
       </w:r>
       <w:r>
         <w:rPr>
@@ -352,7 +435,29 @@
           <w:sz w:val="19"/>
           <w:szCs w:val="19"/>
         </w:rPr>
-        <w:t xml:space="preserve">DONE 12.  </w:t>
+        <w:t>DONE</w:t>
+      </w:r>
+      <w:r>
+        <w:rPr>
+          <w:rFonts w:ascii="Arial" w:eastAsia="Times New Roman" w:hAnsi="Arial" w:cs="Arial"/>
+          <w:b/>
+          <w:bCs/>
+          <w:color w:val="555555"/>
+          <w:sz w:val="19"/>
+          <w:szCs w:val="19"/>
+        </w:rPr>
+        <w:tab/>
+      </w:r>
+      <w:r>
+        <w:rPr>
+          <w:rFonts w:ascii="Arial" w:eastAsia="Times New Roman" w:hAnsi="Arial" w:cs="Arial"/>
+          <w:b/>
+          <w:bCs/>
+          <w:color w:val="555555"/>
+          <w:sz w:val="19"/>
+          <w:szCs w:val="19"/>
+        </w:rPr>
+        <w:t xml:space="preserve">12.  </w:t>
       </w:r>
       <w:r>
         <w:rPr>
@@ -400,7 +505,29 @@
           <w:sz w:val="19"/>
           <w:szCs w:val="19"/>
         </w:rPr>
-        <w:t xml:space="preserve">DONE:  13.  </w:t>
+        <w:t>DONE</w:t>
+      </w:r>
+      <w:r>
+        <w:rPr>
+          <w:rFonts w:ascii="Arial" w:eastAsia="Times New Roman" w:hAnsi="Arial" w:cs="Arial"/>
+          <w:b/>
+          <w:bCs/>
+          <w:color w:val="555555"/>
+          <w:sz w:val="19"/>
+          <w:szCs w:val="19"/>
+        </w:rPr>
+        <w:tab/>
+      </w:r>
+      <w:r>
+        <w:rPr>
+          <w:rFonts w:ascii="Arial" w:eastAsia="Times New Roman" w:hAnsi="Arial" w:cs="Arial"/>
+          <w:b/>
+          <w:bCs/>
+          <w:color w:val="555555"/>
+          <w:sz w:val="19"/>
+          <w:szCs w:val="19"/>
+        </w:rPr>
+        <w:t xml:space="preserve">13.  </w:t>
       </w:r>
       <w:r>
         <w:rPr>
@@ -485,28 +612,50 @@
         </w:rPr>
         <w:t>/lf.  Polaris Office.  First line is fine.</w:t>
       </w:r>
-    </w:p>
-    <w:p>
-      <w:pPr>
-        <w:rPr>
-          <w:rFonts w:ascii="Arial" w:eastAsia="Times New Roman" w:hAnsi="Arial" w:cs="Arial"/>
-          <w:b/>
-          <w:bCs/>
-          <w:color w:val="555555"/>
-          <w:sz w:val="19"/>
-          <w:szCs w:val="19"/>
-        </w:rPr>
-      </w:pPr>
-      <w:r>
-        <w:rPr>
-          <w:rFonts w:ascii="Arial" w:eastAsia="Times New Roman" w:hAnsi="Arial" w:cs="Arial"/>
-          <w:b/>
-          <w:bCs/>
-          <w:color w:val="555555"/>
-          <w:sz w:val="19"/>
-          <w:szCs w:val="19"/>
-        </w:rPr>
-        <w:t xml:space="preserve">DONE:  </w:t>
+      <w:r>
+        <w:rPr>
+          <w:rFonts w:ascii="Arial" w:eastAsia="Times New Roman" w:hAnsi="Arial" w:cs="Arial"/>
+          <w:b/>
+          <w:bCs/>
+          <w:color w:val="555555"/>
+          <w:sz w:val="19"/>
+          <w:szCs w:val="19"/>
+        </w:rPr>
+        <w:t xml:space="preserve">  PROBLEM SEEMS TO BE IN POLARIS OFFICE.  So now what do we do?</w:t>
+      </w:r>
+    </w:p>
+    <w:p>
+      <w:pPr>
+        <w:rPr>
+          <w:rFonts w:ascii="Arial" w:eastAsia="Times New Roman" w:hAnsi="Arial" w:cs="Arial"/>
+          <w:b/>
+          <w:bCs/>
+          <w:color w:val="555555"/>
+          <w:sz w:val="19"/>
+          <w:szCs w:val="19"/>
+        </w:rPr>
+      </w:pPr>
+      <w:r>
+        <w:rPr>
+          <w:rFonts w:ascii="Arial" w:eastAsia="Times New Roman" w:hAnsi="Arial" w:cs="Arial"/>
+          <w:b/>
+          <w:bCs/>
+          <w:color w:val="555555"/>
+          <w:sz w:val="19"/>
+          <w:szCs w:val="19"/>
+        </w:rPr>
+        <w:t>DONE</w:t>
+      </w:r>
+      <w:r>
+        <w:rPr>
+          <w:rFonts w:ascii="Arial" w:eastAsia="Times New Roman" w:hAnsi="Arial" w:cs="Arial"/>
+          <w:b/>
+          <w:bCs/>
+          <w:color w:val="555555"/>
+          <w:sz w:val="19"/>
+          <w:szCs w:val="19"/>
+        </w:rPr>
+        <w:tab/>
       </w:r>
       <w:r>
         <w:rPr>
@@ -531,6 +680,7 @@
         <w:t>Must warn user before exporting CSV about clear text &amp; no encryption.</w:t>
       </w:r>
     </w:p>
+    <w:bookmarkEnd w:id="0"/>
     <w:p>
       <w:pPr>
         <w:rPr>
@@ -608,8 +758,6 @@
         </w:rPr>
         <w:t>UA-63260202-2</w:t>
       </w:r>
-      <w:bookmarkStart w:id="0" w:name="_GoBack"/>
-      <w:bookmarkEnd w:id="0"/>
     </w:p>
     <w:sectPr>
       <w:pgSz w:w="12240" w:h="15840"/>

</xml_diff>